<commit_message>
Send generated documents to S3
</commit_message>
<xml_diff>
--- a/src/draft-spousal-consent.docx
+++ b/src/draft-spousal-consent.docx
@@ -129,7 +129,7 @@
       <w:r>
         <w:rPr>
           <w:rFonts w:ascii="Arial" w:hAnsi="Arial" w:cs="Arial"/>
-          <w:color w:val="000000"/>
+          <w:color w:val="FF0000"/>
           <w:sz w:val="20"/>
           <w:szCs w:val="20"/>
         </w:rPr>
@@ -138,7 +138,7 @@
       <w:r>
         <w:rPr>
           <w:rFonts w:ascii="Arial" w:hAnsi="Arial" w:cs="Arial"/>
-          <w:color w:val="000000"/>
+          <w:color w:val="FF0000"/>
           <w:sz w:val="20"/>
           <w:szCs w:val="20"/>
         </w:rPr>
@@ -147,7 +147,7 @@
       <w:r>
         <w:rPr>
           <w:rFonts w:ascii="Arial" w:hAnsi="Arial" w:cs="Arial"/>
-          <w:color w:val="000000"/>
+          <w:color w:val="FF0000"/>
           <w:sz w:val="20"/>
           <w:szCs w:val="20"/>
         </w:rPr>
@@ -157,7 +157,7 @@
         <w:rPr>
           <w:rFonts w:ascii="Arial" w:hAnsi="Arial" w:cs="Arial"/>
           <w:noProof/>
-          <w:color w:val="000000"/>
+          <w:color w:val="FF0000"/>
           <w:sz w:val="20"/>
           <w:szCs w:val="20"/>
         </w:rPr>
@@ -166,7 +166,7 @@
       <w:r>
         <w:rPr>
           <w:rFonts w:ascii="Arial" w:hAnsi="Arial" w:cs="Arial"/>
-          <w:color w:val="000000"/>
+          <w:color w:val="FF0000"/>
           <w:sz w:val="20"/>
           <w:szCs w:val="20"/>
         </w:rPr>
@@ -199,7 +199,7 @@
       <w:r>
         <w:rPr>
           <w:rFonts w:ascii="Arial" w:hAnsi="Arial" w:cs="Arial"/>
-          <w:color w:val="000000"/>
+          <w:color w:val="FF0000"/>
           <w:sz w:val="20"/>
           <w:szCs w:val="20"/>
         </w:rPr>
@@ -208,7 +208,7 @@
       <w:r>
         <w:rPr>
           <w:rFonts w:ascii="Arial" w:hAnsi="Arial" w:cs="Arial"/>
-          <w:color w:val="000000"/>
+          <w:color w:val="FF0000"/>
           <w:sz w:val="20"/>
           <w:szCs w:val="20"/>
         </w:rPr>
@@ -217,7 +217,7 @@
       <w:r>
         <w:rPr>
           <w:rFonts w:ascii="Arial" w:hAnsi="Arial" w:cs="Arial"/>
-          <w:color w:val="000000"/>
+          <w:color w:val="FF0000"/>
           <w:sz w:val="20"/>
           <w:szCs w:val="20"/>
         </w:rPr>
@@ -227,7 +227,7 @@
         <w:rPr>
           <w:rFonts w:ascii="Arial" w:hAnsi="Arial" w:cs="Arial"/>
           <w:noProof/>
-          <w:color w:val="000000"/>
+          <w:color w:val="FF0000"/>
           <w:sz w:val="20"/>
           <w:szCs w:val="20"/>
         </w:rPr>
@@ -236,7 +236,7 @@
       <w:r>
         <w:rPr>
           <w:rFonts w:ascii="Arial" w:hAnsi="Arial" w:cs="Arial"/>
-          <w:color w:val="000000"/>
+          <w:color w:val="FF0000"/>
           <w:sz w:val="20"/>
           <w:szCs w:val="20"/>
         </w:rPr>
@@ -776,7 +776,7 @@
         <w:rPr>
           <w:rFonts w:ascii="Arial" w:hAnsi="Arial" w:cs="Arial"/>
           <w:i/>
-          <w:color w:val="000000"/>
+          <w:color w:val="FF0000"/>
           <w:sz w:val="20"/>
           <w:szCs w:val="20"/>
         </w:rPr>
@@ -786,7 +786,7 @@
         <w:rPr>
           <w:rFonts w:ascii="Arial" w:hAnsi="Arial" w:cs="Arial"/>
           <w:i/>
-          <w:color w:val="000000"/>
+          <w:color w:val="FF0000"/>
           <w:sz w:val="20"/>
           <w:szCs w:val="20"/>
         </w:rPr>
@@ -796,7 +796,7 @@
         <w:rPr>
           <w:rFonts w:ascii="Arial" w:hAnsi="Arial" w:cs="Arial"/>
           <w:i/>
-          <w:color w:val="000000"/>
+          <w:color w:val="FF0000"/>
           <w:sz w:val="20"/>
           <w:szCs w:val="20"/>
         </w:rPr>
@@ -807,7 +807,7 @@
           <w:rFonts w:ascii="Arial" w:hAnsi="Arial" w:cs="Arial"/>
           <w:i/>
           <w:noProof/>
-          <w:color w:val="000000"/>
+          <w:color w:val="FF0000"/>
           <w:sz w:val="20"/>
           <w:szCs w:val="20"/>
         </w:rPr>
@@ -817,7 +817,7 @@
         <w:rPr>
           <w:rFonts w:ascii="Arial" w:hAnsi="Arial" w:cs="Arial"/>
           <w:i/>
-          <w:color w:val="000000"/>
+          <w:color w:val="FF0000"/>
           <w:sz w:val="20"/>
           <w:szCs w:val="20"/>
         </w:rPr>
@@ -908,7 +908,7 @@
       <w:r>
         <w:rPr>
           <w:rFonts w:ascii="Arial" w:hAnsi="Arial" w:cs="Arial"/>
-          <w:color w:val="000000"/>
+          <w:color w:val="FF0000"/>
           <w:sz w:val="20"/>
           <w:szCs w:val="20"/>
         </w:rPr>
@@ -917,7 +917,7 @@
       <w:r>
         <w:rPr>
           <w:rFonts w:ascii="Arial" w:hAnsi="Arial" w:cs="Arial"/>
-          <w:color w:val="000000"/>
+          <w:color w:val="FF0000"/>
           <w:sz w:val="20"/>
           <w:szCs w:val="20"/>
         </w:rPr>
@@ -926,7 +926,7 @@
       <w:r>
         <w:rPr>
           <w:rFonts w:ascii="Arial" w:hAnsi="Arial" w:cs="Arial"/>
-          <w:color w:val="000000"/>
+          <w:color w:val="FF0000"/>
           <w:sz w:val="20"/>
           <w:szCs w:val="20"/>
         </w:rPr>
@@ -936,7 +936,7 @@
         <w:rPr>
           <w:rFonts w:ascii="Arial" w:hAnsi="Arial" w:cs="Arial"/>
           <w:noProof/>
-          <w:color w:val="000000"/>
+          <w:color w:val="FF0000"/>
           <w:sz w:val="20"/>
           <w:szCs w:val="20"/>
         </w:rPr>
@@ -945,7 +945,7 @@
       <w:r>
         <w:rPr>
           <w:rFonts w:ascii="Arial" w:hAnsi="Arial" w:cs="Arial"/>
-          <w:color w:val="000000"/>
+          <w:color w:val="FF0000"/>
           <w:sz w:val="20"/>
           <w:szCs w:val="20"/>
         </w:rPr>
@@ -2086,12 +2086,6 @@
 </file>
 
 <file path=customXml/item1.xml><?xml version="1.0" encoding="utf-8"?>
-<p:properties xmlns:p="http://schemas.microsoft.com/office/2006/metadata/properties" xmlns:xsi="http://www.w3.org/2001/XMLSchema-instance" xmlns:pc="http://schemas.microsoft.com/office/infopath/2007/PartnerControls">
-  <documentManagement/>
-</p:properties>
-</file>
-
-<file path=customXml/item2.xml><?xml version="1.0" encoding="utf-8"?>
 <ct:contentTypeSchema xmlns:ct="http://schemas.microsoft.com/office/2006/metadata/contentType" xmlns:ma="http://schemas.microsoft.com/office/2006/metadata/properties/metaAttributes" ct:_="" ma:_="" ma:contentTypeName="Document" ma:contentTypeID="0x01010038B92780B9894F4D9F34205913B67025" ma:contentTypeVersion="0" ma:contentTypeDescription="Create a new document." ma:contentTypeScope="" ma:versionID="8b61cf525dec4b03b5283d6f583c8ab4">
   <xsd:schema xmlns:xsd="http://www.w3.org/2001/XMLSchema" xmlns:xs="http://www.w3.org/2001/XMLSchema" xmlns:p="http://schemas.microsoft.com/office/2006/metadata/properties" targetNamespace="http://schemas.microsoft.com/office/2006/metadata/properties" ma:root="true" ma:fieldsID="b34f15b030d40ffca33e4aeb8eb001f5">
     <xsd:element name="properties">
@@ -2205,6 +2199,12 @@
 </ct:contentTypeSchema>
 </file>
 
+<file path=customXml/item2.xml><?xml version="1.0" encoding="utf-8"?>
+<p:properties xmlns:p="http://schemas.microsoft.com/office/2006/metadata/properties" xmlns:xsi="http://www.w3.org/2001/XMLSchema-instance" xmlns:pc="http://schemas.microsoft.com/office/infopath/2007/PartnerControls">
+  <documentManagement/>
+</p:properties>
+</file>
+
 <file path=customXml/item3.xml><?xml version="1.0" encoding="utf-8"?>
 <?mso-contentType ?>
 <FormTemplates xmlns="http://schemas.microsoft.com/sharepoint/v3/contenttype/forms">
@@ -2215,15 +2215,6 @@
 </file>
 
 <file path=customXml/itemProps1.xml><?xml version="1.0" encoding="utf-8"?>
-<ds:datastoreItem xmlns:ds="http://schemas.openxmlformats.org/officeDocument/2006/customXml" ds:itemID="{CCF10F02-657C-402E-B2C7-549710BA434F}">
-  <ds:schemaRefs>
-    <ds:schemaRef ds:uri="http://schemas.microsoft.com/office/2006/metadata/properties"/>
-    <ds:schemaRef ds:uri="http://schemas.microsoft.com/office/infopath/2007/PartnerControls"/>
-  </ds:schemaRefs>
-</ds:datastoreItem>
-</file>
-
-<file path=customXml/itemProps2.xml><?xml version="1.0" encoding="utf-8"?>
 <ds:datastoreItem xmlns:ds="http://schemas.openxmlformats.org/officeDocument/2006/customXml" ds:itemID="{2A98BFFC-0EAC-4F79-B4FD-E3AA75D41D52}">
   <ds:schemaRefs>
     <ds:schemaRef ds:uri="http://schemas.microsoft.com/office/2006/metadata/contentType"/>
@@ -2239,6 +2230,15 @@
 </ds:datastoreItem>
 </file>
 
+<file path=customXml/itemProps2.xml><?xml version="1.0" encoding="utf-8"?>
+<ds:datastoreItem xmlns:ds="http://schemas.openxmlformats.org/officeDocument/2006/customXml" ds:itemID="{CCF10F02-657C-402E-B2C7-549710BA434F}">
+  <ds:schemaRefs>
+    <ds:schemaRef ds:uri="http://schemas.microsoft.com/office/2006/metadata/properties"/>
+    <ds:schemaRef ds:uri="http://schemas.microsoft.com/office/infopath/2007/PartnerControls"/>
+  </ds:schemaRefs>
+</ds:datastoreItem>
+</file>
+
 <file path=customXml/itemProps3.xml><?xml version="1.0" encoding="utf-8"?>
 <ds:datastoreItem xmlns:ds="http://schemas.openxmlformats.org/officeDocument/2006/customXml" ds:itemID="{4BC2D23D-A40D-47E5-BE91-DC1D45EB922B}">
   <ds:schemaRefs>

</xml_diff>